<commit_message>
updated welsh doc to have welsh queens seal
</commit_message>
<xml_diff>
--- a/docker/docmosis/templates/CV-SPC-GNO-WEL-SD0001.docx
+++ b/docker/docmosis/templates/CV-SPC-GNO-WEL-SD0001.docx
@@ -3262,13 +3262,14 @@
             </w:pPr>
             <w:r>
               <w:rPr>
+                <w:rFonts w:ascii="GDS Transport Website Light" w:hAnsi="GDS Transport Website Light"/>
                 <w:noProof/>
               </w:rPr>
               <w:drawing>
-                <wp:inline distT="0" distB="0" distL="0" distR="0" wp14:anchorId="5CCCF260" wp14:editId="3D7B2E65">
-                  <wp:extent cx="648000" cy="648000"/>
+                <wp:inline distT="0" distB="0" distL="0" distR="0" wp14:anchorId="12BCCD41" wp14:editId="2A412F61">
+                  <wp:extent cx="723900" cy="723900"/>
                   <wp:effectExtent l="0" t="0" r="0" b="0"/>
-                  <wp:docPr id="2112636581" name="Picture 2112636581" descr="page1image59464608"/>
+                  <wp:docPr id="78700046" name="Picture 3"/>
                   <wp:cNvGraphicFramePr>
                     <a:graphicFrameLocks xmlns:a="http://schemas.openxmlformats.org/drawingml/2006/main" noChangeAspect="1"/>
                   </wp:cNvGraphicFramePr>
@@ -3276,36 +3277,23 @@
                     <a:graphicData uri="http://schemas.openxmlformats.org/drawingml/2006/picture">
                       <pic:pic xmlns:pic="http://schemas.openxmlformats.org/drawingml/2006/picture">
                         <pic:nvPicPr>
-                          <pic:cNvPr id="0" name="Picture 1" descr="page1image59464608"/>
-                          <pic:cNvPicPr>
-                            <a:picLocks noChangeAspect="1" noChangeArrowheads="1"/>
-                          </pic:cNvPicPr>
+                          <pic:cNvPr id="78700046" name="Picture 78700046"/>
+                          <pic:cNvPicPr/>
                         </pic:nvPicPr>
                         <pic:blipFill>
-                          <a:blip r:embed="rId10">
-                            <a:extLst>
-                              <a:ext uri="{28A0092B-C50C-407E-A947-70E740481C1C}">
-                                <a14:useLocalDpi xmlns:a14="http://schemas.microsoft.com/office/drawing/2010/main" val="0"/>
-                              </a:ext>
-                            </a:extLst>
-                          </a:blip>
-                          <a:srcRect/>
+                          <a:blip r:embed="rId13"/>
                           <a:stretch>
                             <a:fillRect/>
                           </a:stretch>
                         </pic:blipFill>
-                        <pic:spPr bwMode="auto">
+                        <pic:spPr>
                           <a:xfrm>
                             <a:off x="0" y="0"/>
-                            <a:ext cx="648000" cy="648000"/>
+                            <a:ext cx="723900" cy="723900"/>
                           </a:xfrm>
                           <a:prstGeom prst="rect">
                             <a:avLst/>
                           </a:prstGeom>
-                          <a:noFill/>
-                          <a:ln>
-                            <a:noFill/>
-                          </a:ln>
                         </pic:spPr>
                       </pic:pic>
                     </a:graphicData>
@@ -5286,7 +5274,7 @@
       </w:pPr>
     </w:p>
     <w:sectPr>
-      <w:footerReference w:type="default" r:id="rId13"/>
+      <w:footerReference w:type="default" r:id="rId14"/>
       <w:pgSz w:w="11906" w:h="16838"/>
       <w:pgMar w:top="1440" w:right="1440" w:bottom="1440" w:left="1440" w:header="680" w:footer="737" w:gutter="0"/>
       <w:cols w:space="708"/>

</xml_diff>

<commit_message>
CIV-16601 Paid in full queens court seal (#6127)
* CIV-16601 Paid in full queens court seal

* remove wrong naming

* CIV-16601 welsh template seal update

---------

Co-authored-by: krishnanuthalapati <32389208+krishnanuthalapati@users.noreply.github.com>
Co-authored-by: kalachandrasekar1 <114995593+kalachandrasekar1@users.noreply.github.com>
Co-authored-by: kalachandrasekar1 <kala.chandrasekar@HMCTS.NET>
Co-authored-by: Azam <106387766+Azam-Hmcts@users.noreply.github.com>
</commit_message>
<xml_diff>
--- a/docker/docmosis/templates/CV-SPC-GNO-WEL-SD0001.docx
+++ b/docker/docmosis/templates/CV-SPC-GNO-WEL-SD0001.docx
@@ -1,6 +1,6 @@
 
 <file path=word/document.xml><?xml version="1.0" encoding="utf-8"?>
-<w:document xmlns:wpc="http://schemas.microsoft.com/office/word/2010/wordprocessingCanvas" xmlns:cx="http://schemas.microsoft.com/office/drawing/2014/chartex" xmlns:cx1="http://schemas.microsoft.com/office/drawing/2015/9/8/chartex" xmlns:cx2="http://schemas.microsoft.com/office/drawing/2015/10/21/chartex" xmlns:cx3="http://schemas.microsoft.com/office/drawing/2016/5/9/chartex" xmlns:cx4="http://schemas.microsoft.com/office/drawing/2016/5/10/chartex" xmlns:cx5="http://schemas.microsoft.com/office/drawing/2016/5/11/chartex" xmlns:cx6="http://schemas.microsoft.com/office/drawing/2016/5/12/chartex" xmlns:cx7="http://schemas.microsoft.com/office/drawing/2016/5/13/chartex" xmlns:cx8="http://schemas.microsoft.com/office/drawing/2016/5/14/chartex" xmlns:mc="http://schemas.openxmlformats.org/markup-compatibility/2006" xmlns:aink="http://schemas.microsoft.com/office/drawing/2016/ink" xmlns:am3d="http://schemas.microsoft.com/office/drawing/2017/model3d" xmlns:o="urn:schemas-microsoft-com:office:office" xmlns:oel="http://schemas.microsoft.com/office/2019/extlst" xmlns:r="http://schemas.openxmlformats.org/officeDocument/2006/relationships" xmlns:m="http://schemas.openxmlformats.org/officeDocument/2006/math" xmlns:v="urn:schemas-microsoft-com:vml" xmlns:wp14="http://schemas.microsoft.com/office/word/2010/wordprocessingDrawing" xmlns:wp="http://schemas.openxmlformats.org/drawingml/2006/wordprocessingDrawing" xmlns:w10="urn:schemas-microsoft-com:office:word" xmlns:w="http://schemas.openxmlformats.org/wordprocessingml/2006/main" xmlns:w14="http://schemas.microsoft.com/office/word/2010/wordml" xmlns:w15="http://schemas.microsoft.com/office/word/2012/wordml" xmlns:w16cex="http://schemas.microsoft.com/office/word/2018/wordml/cex" xmlns:w16cid="http://schemas.microsoft.com/office/word/2016/wordml/cid" xmlns:w16="http://schemas.microsoft.com/office/word/2018/wordml" xmlns:w16du="http://schemas.microsoft.com/office/word/2023/wordml/word16du" xmlns:w16sdtdh="http://schemas.microsoft.com/office/word/2020/wordml/sdtdatahash" xmlns:w16se="http://schemas.microsoft.com/office/word/2015/wordml/symex" xmlns:wpg="http://schemas.microsoft.com/office/word/2010/wordprocessingGroup" xmlns:wpi="http://schemas.microsoft.com/office/word/2010/wordprocessingInk" xmlns:wne="http://schemas.microsoft.com/office/word/2006/wordml" xmlns:wps="http://schemas.microsoft.com/office/word/2010/wordprocessingShape" mc:Ignorable="w14 w15 w16se w16cid w16 w16cex w16sdtdh w16du wp14">
+<w:document xmlns:wpc="http://schemas.microsoft.com/office/word/2010/wordprocessingCanvas" xmlns:cx="http://schemas.microsoft.com/office/drawing/2014/chartex" xmlns:cx1="http://schemas.microsoft.com/office/drawing/2015/9/8/chartex" xmlns:cx2="http://schemas.microsoft.com/office/drawing/2015/10/21/chartex" xmlns:cx3="http://schemas.microsoft.com/office/drawing/2016/5/9/chartex" xmlns:cx4="http://schemas.microsoft.com/office/drawing/2016/5/10/chartex" xmlns:cx5="http://schemas.microsoft.com/office/drawing/2016/5/11/chartex" xmlns:cx6="http://schemas.microsoft.com/office/drawing/2016/5/12/chartex" xmlns:cx7="http://schemas.microsoft.com/office/drawing/2016/5/13/chartex" xmlns:cx8="http://schemas.microsoft.com/office/drawing/2016/5/14/chartex" xmlns:mc="http://schemas.openxmlformats.org/markup-compatibility/2006" xmlns:aink="http://schemas.microsoft.com/office/drawing/2016/ink" xmlns:am3d="http://schemas.microsoft.com/office/drawing/2017/model3d" xmlns:o="urn:schemas-microsoft-com:office:office" xmlns:oel="http://schemas.microsoft.com/office/2019/extlst" xmlns:r="http://schemas.openxmlformats.org/officeDocument/2006/relationships" xmlns:m="http://schemas.openxmlformats.org/officeDocument/2006/math" xmlns:v="urn:schemas-microsoft-com:vml" xmlns:wp14="http://schemas.microsoft.com/office/word/2010/wordprocessingDrawing" xmlns:wp="http://schemas.openxmlformats.org/drawingml/2006/wordprocessingDrawing" xmlns:w10="urn:schemas-microsoft-com:office:word" xmlns:w="http://schemas.openxmlformats.org/wordprocessingml/2006/main" xmlns:w14="http://schemas.microsoft.com/office/word/2010/wordml" xmlns:w15="http://schemas.microsoft.com/office/word/2012/wordml" xmlns:w16cex="http://schemas.microsoft.com/office/word/2018/wordml/cex" xmlns:w16cid="http://schemas.microsoft.com/office/word/2016/wordml/cid" xmlns:w16="http://schemas.microsoft.com/office/word/2018/wordml" xmlns:w16du="http://schemas.microsoft.com/office/word/2023/wordml/word16du" xmlns:w16sdtdh="http://schemas.microsoft.com/office/word/2020/wordml/sdtdatahash" xmlns:w16sdtfl="http://schemas.microsoft.com/office/word/2024/wordml/sdtformatlock" xmlns:w16se="http://schemas.microsoft.com/office/word/2015/wordml/symex" xmlns:wpg="http://schemas.microsoft.com/office/word/2010/wordprocessingGroup" xmlns:wpi="http://schemas.microsoft.com/office/word/2010/wordprocessingInk" xmlns:wne="http://schemas.microsoft.com/office/word/2006/wordml" xmlns:wps="http://schemas.microsoft.com/office/word/2010/wordprocessingShape" mc:Ignorable="w14 w15 w16se w16cid w16 w16cex w16sdtdh w16sdtfl w16du wp14">
   <w:body>
     <w:p>
       <w:pPr>
@@ -135,7 +135,7 @@
                 <v:stroke joinstyle="miter"/>
                 <v:path gradientshapeok="t" o:connecttype="rect"/>
               </v:shapetype>
-              <v:shape id="Text Box 2" o:spid="_x0000_s1026" type="#_x0000_t202" style="position:absolute;margin-left:205.1pt;margin-top:0;width:249pt;height:81.95pt;z-index:251660288;visibility:visible;mso-wrap-style:square;mso-width-percent:0;mso-height-percent:0;mso-wrap-distance-left:9pt;mso-wrap-distance-top:3.6pt;mso-wrap-distance-right:9pt;mso-wrap-distance-bottom:3.6pt;mso-position-horizontal:absolute;mso-position-horizontal-relative:margin;mso-position-vertical:absolute;mso-position-vertical-relative:text;mso-width-percent:0;mso-height-percent:0;mso-width-relative:margin;mso-height-relative:margin;v-text-anchor:top" o:gfxdata="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" stroked="f">
+              <v:shape id="Text Box 2" o:spid="_x0000_s1026" type="#_x0000_t202" style="position:absolute;margin-left:205.1pt;margin-top:0;width:249pt;height:81.95pt;z-index:251660288;visibility:visible;mso-wrap-style:square;mso-width-percent:0;mso-height-percent:0;mso-wrap-distance-left:9pt;mso-wrap-distance-top:3.6pt;mso-wrap-distance-right:9pt;mso-wrap-distance-bottom:3.6pt;mso-position-horizontal:absolute;mso-position-horizontal-relative:margin;mso-position-vertical:absolute;mso-position-vertical-relative:text;mso-width-percent:0;mso-height-percent:0;mso-width-relative:margin;mso-height-relative:margin;v-text-anchor:top" o:gfxdata="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" stroked="f">
                 <v:textbox>
                   <w:txbxContent>
                     <w:p>
@@ -637,7 +637,14 @@
               <w:rPr>
                 <w:rFonts w:ascii="Arial" w:eastAsia="Tahoma" w:hAnsi="Arial" w:cs="Arial"/>
               </w:rPr>
-              <w:t>&lt;&lt;</w:t>
+              <w:t>&lt;</w:t>
+            </w:r>
+            <w:proofErr w:type="gramStart"/>
+            <w:r>
+              <w:rPr>
+                <w:rFonts w:ascii="Arial" w:eastAsia="Tahoma" w:hAnsi="Arial" w:cs="Arial"/>
+              </w:rPr>
+              <w:t>&lt;</w:t>
             </w:r>
             <w:r>
               <w:rPr>
@@ -646,6 +653,7 @@
               <w:t>{</w:t>
             </w:r>
             <w:proofErr w:type="spellStart"/>
+            <w:proofErr w:type="gramEnd"/>
             <w:r>
               <w:rPr>
                 <w:rFonts w:ascii="Arial" w:eastAsia="Tahoma" w:hAnsi="Arial" w:cs="Arial"/>
@@ -797,15 +805,14 @@
             </w:pPr>
             <w:r>
               <w:rPr>
+                <w:rFonts w:ascii="GDS Transport Website Light" w:hAnsi="GDS Transport Website Light"/>
                 <w:noProof/>
-                <w:sz w:val="22"/>
-                <w:szCs w:val="22"/>
               </w:rPr>
               <w:drawing>
-                <wp:inline distT="0" distB="0" distL="0" distR="0" wp14:anchorId="1A8176AD" wp14:editId="73B290AE">
-                  <wp:extent cx="685800" cy="685800"/>
+                <wp:inline distT="0" distB="0" distL="0" distR="0" wp14:anchorId="40CE7ED5" wp14:editId="4CE48DEA">
+                  <wp:extent cx="690968" cy="634331"/>
                   <wp:effectExtent l="0" t="0" r="0" b="0"/>
-                  <wp:docPr id="1543255568" name="Picture 1" descr="A black crown and stars in a circle&#10;&#10;Description automatically generated"/>
+                  <wp:docPr id="1" name="Picture 1"/>
                   <wp:cNvGraphicFramePr>
                     <a:graphicFrameLocks xmlns:a="http://schemas.openxmlformats.org/drawingml/2006/main" noChangeAspect="1"/>
                   </wp:cNvGraphicFramePr>
@@ -813,11 +820,17 @@
                     <a:graphicData uri="http://schemas.openxmlformats.org/drawingml/2006/picture">
                       <pic:pic xmlns:pic="http://schemas.openxmlformats.org/drawingml/2006/picture">
                         <pic:nvPicPr>
-                          <pic:cNvPr id="293369653" name="Picture 1" descr="A black crown and stars in a circle&#10;&#10;Description automatically generated"/>
+                          <pic:cNvPr id="1" name="Picture 1"/>
                           <pic:cNvPicPr/>
                         </pic:nvPicPr>
                         <pic:blipFill>
-                          <a:blip r:embed="rId10"/>
+                          <a:blip r:embed="rId10">
+                            <a:extLst>
+                              <a:ext uri="{28A0092B-C50C-407E-A947-70E740481C1C}">
+                                <a14:useLocalDpi xmlns:a14="http://schemas.microsoft.com/office/drawing/2010/main" val="0"/>
+                              </a:ext>
+                            </a:extLst>
+                          </a:blip>
                           <a:stretch>
                             <a:fillRect/>
                           </a:stretch>
@@ -825,7 +838,7 @@
                         <pic:spPr>
                           <a:xfrm>
                             <a:off x="0" y="0"/>
-                            <a:ext cx="692641" cy="692641"/>
+                            <a:ext cx="690968" cy="634331"/>
                           </a:xfrm>
                           <a:prstGeom prst="rect">
                             <a:avLst/>
@@ -976,7 +989,14 @@
         <w:rPr>
           <w:rFonts w:ascii="Arial" w:eastAsia="Tahoma" w:hAnsi="Arial" w:cs="Arial"/>
         </w:rPr>
-        <w:t>claimant2Name</w:t>
+        <w:t>claimant2</w:t>
+      </w:r>
+      <w:proofErr w:type="gramStart"/>
+      <w:r>
+        <w:rPr>
+          <w:rFonts w:ascii="Arial" w:eastAsia="Tahoma" w:hAnsi="Arial" w:cs="Arial"/>
+        </w:rPr>
+        <w:t>Name</w:t>
       </w:r>
       <w:r>
         <w:rPr>
@@ -991,6 +1011,7 @@
         </w:rPr>
         <w:t>=</w:t>
       </w:r>
+      <w:proofErr w:type="gramEnd"/>
       <w:r>
         <w:rPr>
           <w:rFonts w:ascii="Arial" w:hAnsi="Arial" w:cs="Arial"/>
@@ -1252,13 +1273,27 @@
         <w:rPr>
           <w:rFonts w:ascii="Arial" w:eastAsia="Tahoma" w:hAnsi="Arial" w:cs="Arial"/>
         </w:rPr>
-        <w:t>defendant2Name</w:t>
-      </w:r>
+        <w:t>defendant2</w:t>
+      </w:r>
+      <w:proofErr w:type="gramStart"/>
       <w:r>
         <w:rPr>
           <w:rFonts w:ascii="Arial" w:eastAsia="Tahoma" w:hAnsi="Arial" w:cs="Arial"/>
         </w:rPr>
-        <w:t>!=null</w:t>
+        <w:t>Name</w:t>
+      </w:r>
+      <w:r>
+        <w:rPr>
+          <w:rFonts w:ascii="Arial" w:eastAsia="Tahoma" w:hAnsi="Arial" w:cs="Arial"/>
+        </w:rPr>
+        <w:t>!=</w:t>
+      </w:r>
+      <w:proofErr w:type="gramEnd"/>
+      <w:r>
+        <w:rPr>
+          <w:rFonts w:ascii="Arial" w:eastAsia="Tahoma" w:hAnsi="Arial" w:cs="Arial"/>
+        </w:rPr>
+        <w:t>null</w:t>
       </w:r>
       <w:r>
         <w:rPr>
@@ -1514,6 +1549,7 @@
               <w:t>_{</w:t>
             </w:r>
             <w:proofErr w:type="spellStart"/>
+            <w:proofErr w:type="gramStart"/>
             <w:r>
               <w:rPr>
                 <w:rFonts w:ascii="Arial" w:eastAsia="Tahoma" w:hAnsi="Arial" w:cs="Arial"/>
@@ -1525,7 +1561,14 @@
               <w:rPr>
                 <w:rFonts w:ascii="Arial" w:eastAsia="Tahoma" w:hAnsi="Arial" w:cs="Arial"/>
               </w:rPr>
-              <w:t>!=null}&gt;&gt;</w:t>
+              <w:t>!=</w:t>
+            </w:r>
+            <w:proofErr w:type="gramEnd"/>
+            <w:r>
+              <w:rPr>
+                <w:rFonts w:ascii="Arial" w:eastAsia="Tahoma" w:hAnsi="Arial" w:cs="Arial"/>
+              </w:rPr>
+              <w:t>null}&gt;&gt;</w:t>
             </w:r>
           </w:p>
         </w:tc>
@@ -1677,6 +1720,7 @@
               <w:t>_{</w:t>
             </w:r>
             <w:proofErr w:type="spellStart"/>
+            <w:proofErr w:type="gramStart"/>
             <w:r>
               <w:rPr>
                 <w:rFonts w:ascii="Arial" w:eastAsia="Tahoma" w:hAnsi="Arial" w:cs="Arial"/>
@@ -1688,7 +1732,14 @@
               <w:rPr>
                 <w:rFonts w:ascii="Arial" w:eastAsia="Tahoma" w:hAnsi="Arial" w:cs="Arial"/>
               </w:rPr>
-              <w:t>!=null}&gt;&gt;</w:t>
+              <w:t>!=</w:t>
+            </w:r>
+            <w:proofErr w:type="gramEnd"/>
+            <w:r>
+              <w:rPr>
+                <w:rFonts w:ascii="Arial" w:eastAsia="Tahoma" w:hAnsi="Arial" w:cs="Arial"/>
+              </w:rPr>
+              <w:t>null}&gt;&gt;</w:t>
             </w:r>
           </w:p>
         </w:tc>
@@ -1833,6 +1884,7 @@
               <w:t>_{</w:t>
             </w:r>
             <w:proofErr w:type="spellStart"/>
+            <w:proofErr w:type="gramStart"/>
             <w:r>
               <w:rPr>
                 <w:rFonts w:ascii="Arial" w:eastAsia="Tahoma" w:hAnsi="Arial" w:cs="Arial"/>
@@ -1844,7 +1896,14 @@
               <w:rPr>
                 <w:rFonts w:ascii="Arial" w:eastAsia="Tahoma" w:hAnsi="Arial" w:cs="Arial"/>
               </w:rPr>
-              <w:t>!=null}&gt;&gt;</w:t>
+              <w:t>!=</w:t>
+            </w:r>
+            <w:proofErr w:type="gramEnd"/>
+            <w:r>
+              <w:rPr>
+                <w:rFonts w:ascii="Arial" w:eastAsia="Tahoma" w:hAnsi="Arial" w:cs="Arial"/>
+              </w:rPr>
+              <w:t>null}&gt;&gt;</w:t>
             </w:r>
           </w:p>
         </w:tc>
@@ -1982,6 +2041,7 @@
               <w:t>cr</w:t>
             </w:r>
             <w:proofErr w:type="spellEnd"/>
+            <w:proofErr w:type="gramStart"/>
             <w:r>
               <w:rPr>
                 <w:rFonts w:ascii="Arial" w:eastAsia="Tahoma" w:hAnsi="Arial" w:cs="Arial"/>
@@ -1996,6 +2056,7 @@
               <w:t>permissionGranted</w:t>
             </w:r>
             <w:proofErr w:type="spellEnd"/>
+            <w:proofErr w:type="gramEnd"/>
             <w:r>
               <w:rPr>
                 <w:rFonts w:ascii="Arial" w:eastAsia="Tahoma" w:hAnsi="Arial" w:cs="Arial"/>
@@ -2226,6 +2287,7 @@
               <w:t>_{</w:t>
             </w:r>
             <w:proofErr w:type="spellStart"/>
+            <w:proofErr w:type="gramStart"/>
             <w:r>
               <w:rPr>
                 <w:rFonts w:ascii="Arial" w:eastAsia="Tahoma" w:hAnsi="Arial" w:cs="Arial"/>
@@ -2237,7 +2299,14 @@
               <w:rPr>
                 <w:rFonts w:ascii="Arial" w:eastAsia="Tahoma" w:hAnsi="Arial" w:cs="Arial"/>
               </w:rPr>
-              <w:t>!=null}&gt;&gt;</w:t>
+              <w:t>!=</w:t>
+            </w:r>
+            <w:proofErr w:type="gramEnd"/>
+            <w:r>
+              <w:rPr>
+                <w:rFonts w:ascii="Arial" w:eastAsia="Tahoma" w:hAnsi="Arial" w:cs="Arial"/>
+              </w:rPr>
+              <w:t>null}&gt;&gt;</w:t>
             </w:r>
           </w:p>
         </w:tc>
@@ -2593,6 +2662,7 @@
               <w:t>cr</w:t>
             </w:r>
             <w:proofErr w:type="spellEnd"/>
+            <w:proofErr w:type="gramStart"/>
             <w:r>
               <w:rPr>
                 <w:rFonts w:ascii="Arial" w:eastAsia="Tahoma" w:hAnsi="Arial" w:cs="Arial"/>
@@ -2600,6 +2670,7 @@
               <w:t>_{</w:t>
             </w:r>
             <w:proofErr w:type="spellStart"/>
+            <w:proofErr w:type="gramEnd"/>
             <w:r>
               <w:rPr>
                 <w:rFonts w:ascii="Arial" w:eastAsia="Tahoma" w:hAnsi="Arial" w:cs="Arial"/>
@@ -2795,9 +2866,17 @@
               <w:rPr>
                 <w:rFonts w:ascii="Arial" w:eastAsia="Tahoma" w:hAnsi="Arial" w:cs="Arial"/>
               </w:rPr>
-              <w:t>iscontinued as set out above on &lt;&lt;{</w:t>
-            </w:r>
-            <w:proofErr w:type="spellStart"/>
+              <w:t>iscontinued as set out above on &lt;</w:t>
+            </w:r>
+            <w:proofErr w:type="gramStart"/>
+            <w:r>
+              <w:rPr>
+                <w:rFonts w:ascii="Arial" w:eastAsia="Tahoma" w:hAnsi="Arial" w:cs="Arial"/>
+              </w:rPr>
+              <w:t>&lt;{</w:t>
+            </w:r>
+            <w:proofErr w:type="spellStart"/>
+            <w:proofErr w:type="gramEnd"/>
             <w:r>
               <w:rPr>
                 <w:rFonts w:ascii="Arial" w:eastAsia="Tahoma" w:hAnsi="Arial" w:cs="Arial"/>
@@ -2922,7 +3001,21 @@
               <w:rPr>
                 <w:rFonts w:ascii="Arial" w:eastAsia="Tahoma" w:hAnsi="Arial" w:cs="Arial"/>
               </w:rPr>
-              <w:t>The claimant(s) may be required to pay costs as a result of the discontinuance – further information can be found in the Civil Procedure Rules under Part 38. You should seek legal advice if you are unsure about how this applies to your claim.</w:t>
+              <w:t xml:space="preserve">The claimant(s) may be required to pay costs </w:t>
+            </w:r>
+            <w:proofErr w:type="gramStart"/>
+            <w:r>
+              <w:rPr>
+                <w:rFonts w:ascii="Arial" w:eastAsia="Tahoma" w:hAnsi="Arial" w:cs="Arial"/>
+              </w:rPr>
+              <w:t>as a result of</w:t>
+            </w:r>
+            <w:proofErr w:type="gramEnd"/>
+            <w:r>
+              <w:rPr>
+                <w:rFonts w:ascii="Arial" w:eastAsia="Tahoma" w:hAnsi="Arial" w:cs="Arial"/>
+              </w:rPr>
+              <w:t xml:space="preserve"> the discontinuance – further information can be found in the Civil Procedure Rules under Part 38. You should seek legal advice if you are unsure about how this applies to your claim.</w:t>
             </w:r>
           </w:p>
         </w:tc>
@@ -3044,8 +3137,33 @@
                                 <w:b/>
                                 <w:bCs/>
                               </w:rPr>
-                              <w:t xml:space="preserve"> Llysoedd a Thribiwnlysoedd</w:t>
+                              <w:t xml:space="preserve"> </w:t>
                             </w:r>
+                            <w:proofErr w:type="spellStart"/>
+                            <w:r>
+                              <w:rPr>
+                                <w:b/>
+                                <w:bCs/>
+                              </w:rPr>
+                              <w:t>Llysoedd</w:t>
+                            </w:r>
+                            <w:proofErr w:type="spellEnd"/>
+                            <w:r>
+                              <w:rPr>
+                                <w:b/>
+                                <w:bCs/>
+                              </w:rPr>
+                              <w:t xml:space="preserve"> a </w:t>
+                            </w:r>
+                            <w:proofErr w:type="spellStart"/>
+                            <w:r>
+                              <w:rPr>
+                                <w:b/>
+                                <w:bCs/>
+                              </w:rPr>
+                              <w:t>Thribiwnlysoedd</w:t>
+                            </w:r>
+                            <w:proofErr w:type="spellEnd"/>
                           </w:p>
                           <w:p>
                             <w:pPr>
@@ -3055,9 +3173,19 @@
                                 <w:bCs/>
                               </w:rPr>
                             </w:pPr>
+                            <w:proofErr w:type="spellStart"/>
                             <w:r>
-                              <w:t>Rhif ffôn</w:t>
+                              <w:t>Rhif</w:t>
                             </w:r>
+                            <w:proofErr w:type="spellEnd"/>
+                            <w:r>
+                              <w:t xml:space="preserve"> </w:t>
+                            </w:r>
+                            <w:proofErr w:type="spellStart"/>
+                            <w:r>
+                              <w:t>ffôn</w:t>
+                            </w:r>
+                            <w:proofErr w:type="spellEnd"/>
                             <w:r>
                               <w:t xml:space="preserve">: </w:t>
                             </w:r>
@@ -3076,9 +3204,43 @@
                             <w:r>
                               <w:t>(</w:t>
                             </w:r>
+                            <w:proofErr w:type="spellStart"/>
                             <w:r>
-                              <w:t>Dydd Llun i ddydd Gwener</w:t>
+                              <w:t>Dydd</w:t>
                             </w:r>
+                            <w:proofErr w:type="spellEnd"/>
+                            <w:r>
+                              <w:t xml:space="preserve"> </w:t>
+                            </w:r>
+                            <w:proofErr w:type="spellStart"/>
+                            <w:r>
+                              <w:t>Llun</w:t>
+                            </w:r>
+                            <w:proofErr w:type="spellEnd"/>
+                            <w:r>
+                              <w:t xml:space="preserve"> </w:t>
+                            </w:r>
+                            <w:proofErr w:type="spellStart"/>
+                            <w:r>
+                              <w:t>i</w:t>
+                            </w:r>
+                            <w:proofErr w:type="spellEnd"/>
+                            <w:r>
+                              <w:t xml:space="preserve"> </w:t>
+                            </w:r>
+                            <w:proofErr w:type="spellStart"/>
+                            <w:r>
+                              <w:t>ddydd</w:t>
+                            </w:r>
+                            <w:proofErr w:type="spellEnd"/>
+                            <w:r>
+                              <w:t xml:space="preserve"> </w:t>
+                            </w:r>
+                            <w:proofErr w:type="spellStart"/>
+                            <w:r>
+                              <w:t>Gwener</w:t>
+                            </w:r>
+                            <w:proofErr w:type="spellEnd"/>
                             <w:r>
                               <w:t>, 9am to 5pm)</w:t>
                             </w:r>
@@ -3088,8 +3250,13 @@
                               <w:jc w:val="right"/>
                             </w:pPr>
                             <w:r>
-                              <w:t>Cost galwadau</w:t>
+                              <w:t xml:space="preserve">Cost </w:t>
                             </w:r>
+                            <w:proofErr w:type="spellStart"/>
+                            <w:r>
+                              <w:t>galwadau</w:t>
+                            </w:r>
+                            <w:proofErr w:type="spellEnd"/>
                             <w:r>
                               <w:t>: www.gov.uk/call-charges</w:t>
                             </w:r>
@@ -3118,7 +3285,7 @@
           </mc:Choice>
           <mc:Fallback>
             <w:pict>
-              <v:shape w14:anchorId="15400BB6" id="_x0000_s1027" type="#_x0000_t202" style="position:absolute;margin-left:205.1pt;margin-top:0;width:249pt;height:81.95pt;z-index:251662336;visibility:visible;mso-wrap-style:square;mso-width-percent:0;mso-height-percent:0;mso-wrap-distance-left:9pt;mso-wrap-distance-top:3.6pt;mso-wrap-distance-right:9pt;mso-wrap-distance-bottom:3.6pt;mso-position-horizontal:absolute;mso-position-horizontal-relative:margin;mso-position-vertical:absolute;mso-position-vertical-relative:text;mso-width-percent:0;mso-height-percent:0;mso-width-relative:margin;mso-height-relative:margin;v-text-anchor:top" o:gfxdata="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" stroked="f">
+              <v:shape w14:anchorId="15400BB6" id="_x0000_s1027" type="#_x0000_t202" style="position:absolute;margin-left:205.1pt;margin-top:0;width:249pt;height:81.95pt;z-index:251662336;visibility:visible;mso-wrap-style:square;mso-width-percent:0;mso-height-percent:0;mso-wrap-distance-left:9pt;mso-wrap-distance-top:3.6pt;mso-wrap-distance-right:9pt;mso-wrap-distance-bottom:3.6pt;mso-position-horizontal:absolute;mso-position-horizontal-relative:margin;mso-position-vertical:absolute;mso-position-vertical-relative:text;mso-width-percent:0;mso-height-percent:0;mso-width-relative:margin;mso-height-relative:margin;v-text-anchor:top" o:gfxdata="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" stroked="f">
                 <v:textbox>
                   <w:txbxContent>
                     <w:p>
@@ -3957,29 +4124,7 @@
                 <w:sz w:val="28"/>
                 <w:szCs w:val="28"/>
               </w:rPr>
-              <w:t xml:space="preserve"> </w:t>
-            </w:r>
-            <w:proofErr w:type="spellStart"/>
-            <w:r>
-              <w:rPr>
-                <w:rFonts w:ascii="Arial" w:eastAsia="Tahoma" w:hAnsi="Arial" w:cs="Arial"/>
-                <w:b/>
-                <w:bCs/>
-                <w:sz w:val="28"/>
-                <w:szCs w:val="28"/>
-              </w:rPr>
-              <w:t>Sirol</w:t>
-            </w:r>
-            <w:proofErr w:type="spellEnd"/>
-            <w:r>
-              <w:rPr>
-                <w:rFonts w:ascii="Arial" w:eastAsia="Tahoma" w:hAnsi="Arial" w:cs="Arial"/>
-                <w:b/>
-                <w:bCs/>
-                <w:sz w:val="28"/>
-                <w:szCs w:val="28"/>
-              </w:rPr>
-              <w:t xml:space="preserve"> </w:t>
+              <w:t xml:space="preserve"> Sirol </w:t>
             </w:r>
             <w:proofErr w:type="spellStart"/>
             <w:r>
@@ -4193,21 +4338,50 @@
           <w:p>
             <w:pPr>
               <w:jc w:val="center"/>
+            </w:pPr>
+          </w:p>
+          <w:p>
+            <w:pPr>
+              <w:jc w:val="center"/>
+            </w:pPr>
+          </w:p>
+          <w:p>
+            <w:pPr>
+              <w:jc w:val="center"/>
+            </w:pPr>
+          </w:p>
+          <w:p>
+            <w:pPr>
+              <w:jc w:val="center"/>
+            </w:pPr>
+          </w:p>
+          <w:p>
+            <w:pPr>
+              <w:jc w:val="center"/>
               <w:rPr>
                 <w:rFonts w:ascii="GDS Transport Website Light" w:hAnsi="GDS Transport Website Light"/>
               </w:rPr>
             </w:pPr>
             <w:r>
               <w:rPr>
+                <w:b/>
                 <w:noProof/>
-                <w:sz w:val="22"/>
-                <w:szCs w:val="22"/>
+                <w:sz w:val="48"/>
+                <w:szCs w:val="48"/>
               </w:rPr>
               <w:drawing>
-                <wp:inline distT="0" distB="0" distL="0" distR="0" wp14:anchorId="7172B633" wp14:editId="58C4A85B">
-                  <wp:extent cx="685800" cy="685800"/>
-                  <wp:effectExtent l="0" t="0" r="0" b="0"/>
-                  <wp:docPr id="251761885" name="Picture 1" descr="A black crown and stars in a circle&#10;&#10;Description automatically generated"/>
+                <wp:anchor distT="0" distB="0" distL="114300" distR="114300" simplePos="0" relativeHeight="251664384" behindDoc="1" locked="0" layoutInCell="1" allowOverlap="1" wp14:anchorId="4B287379" wp14:editId="5A6AB99A">
+                  <wp:simplePos x="0" y="0"/>
+                  <wp:positionH relativeFrom="column">
+                    <wp:posOffset>435610</wp:posOffset>
+                  </wp:positionH>
+                  <wp:positionV relativeFrom="page">
+                    <wp:posOffset>225425</wp:posOffset>
+                  </wp:positionV>
+                  <wp:extent cx="699770" cy="657225"/>
+                  <wp:effectExtent l="0" t="0" r="5080" b="9525"/>
+                  <wp:wrapSquare wrapText="bothSides"/>
+                  <wp:docPr id="2122746543" name="Picture 2122746543"/>
                   <wp:cNvGraphicFramePr>
                     <a:graphicFrameLocks xmlns:a="http://schemas.openxmlformats.org/drawingml/2006/main" noChangeAspect="1"/>
                   </wp:cNvGraphicFramePr>
@@ -4215,11 +4389,17 @@
                     <a:graphicData uri="http://schemas.openxmlformats.org/drawingml/2006/picture">
                       <pic:pic xmlns:pic="http://schemas.openxmlformats.org/drawingml/2006/picture">
                         <pic:nvPicPr>
-                          <pic:cNvPr id="293369653" name="Picture 1" descr="A black crown and stars in a circle&#10;&#10;Description automatically generated"/>
+                          <pic:cNvPr id="1" name="Picture 1"/>
                           <pic:cNvPicPr/>
                         </pic:nvPicPr>
                         <pic:blipFill>
-                          <a:blip r:embed="rId10"/>
+                          <a:blip r:embed="rId13">
+                            <a:extLst>
+                              <a:ext uri="{28A0092B-C50C-407E-A947-70E740481C1C}">
+                                <a14:useLocalDpi xmlns:a14="http://schemas.microsoft.com/office/drawing/2010/main" val="0"/>
+                              </a:ext>
+                            </a:extLst>
+                          </a:blip>
                           <a:stretch>
                             <a:fillRect/>
                           </a:stretch>
@@ -4227,7 +4407,7 @@
                         <pic:spPr>
                           <a:xfrm>
                             <a:off x="0" y="0"/>
-                            <a:ext cx="692641" cy="692641"/>
+                            <a:ext cx="699770" cy="657225"/>
                           </a:xfrm>
                           <a:prstGeom prst="rect">
                             <a:avLst/>
@@ -4236,7 +4416,13 @@
                       </pic:pic>
                     </a:graphicData>
                   </a:graphic>
-                </wp:inline>
+                  <wp14:sizeRelH relativeFrom="page">
+                    <wp14:pctWidth>0</wp14:pctWidth>
+                  </wp14:sizeRelH>
+                  <wp14:sizeRelV relativeFrom="page">
+                    <wp14:pctHeight>0</wp14:pctHeight>
+                  </wp14:sizeRelV>
+                </wp:anchor>
               </w:drawing>
             </w:r>
           </w:p>
@@ -4386,7 +4572,14 @@
         <w:rPr>
           <w:rFonts w:ascii="Arial" w:eastAsia="Tahoma" w:hAnsi="Arial" w:cs="Arial"/>
         </w:rPr>
-        <w:t>claimant2Name</w:t>
+        <w:t>claimant2</w:t>
+      </w:r>
+      <w:proofErr w:type="gramStart"/>
+      <w:r>
+        <w:rPr>
+          <w:rFonts w:ascii="Arial" w:eastAsia="Tahoma" w:hAnsi="Arial" w:cs="Arial"/>
+        </w:rPr>
+        <w:t>Name</w:t>
       </w:r>
       <w:r>
         <w:rPr>
@@ -4399,7 +4592,15 @@
           <w:rFonts w:ascii="Arial" w:hAnsi="Arial" w:cs="Arial"/>
           <w:lang w:val="en-US"/>
         </w:rPr>
-        <w:t>=null}&gt;&gt;</w:t>
+        <w:t>=</w:t>
+      </w:r>
+      <w:proofErr w:type="gramEnd"/>
+      <w:r>
+        <w:rPr>
+          <w:rFonts w:ascii="Arial" w:hAnsi="Arial" w:cs="Arial"/>
+          <w:lang w:val="en-US"/>
+        </w:rPr>
+        <w:t>null}&gt;&gt;</w:t>
       </w:r>
     </w:p>
     <w:p>
@@ -4662,13 +4863,27 @@
         <w:rPr>
           <w:rFonts w:ascii="Arial" w:eastAsia="Tahoma" w:hAnsi="Arial" w:cs="Arial"/>
         </w:rPr>
-        <w:t>defendant2Name</w:t>
-      </w:r>
+        <w:t>defendant2</w:t>
+      </w:r>
+      <w:proofErr w:type="gramStart"/>
       <w:r>
         <w:rPr>
           <w:rFonts w:ascii="Arial" w:eastAsia="Tahoma" w:hAnsi="Arial" w:cs="Arial"/>
         </w:rPr>
-        <w:t>!=null</w:t>
+        <w:t>Name</w:t>
+      </w:r>
+      <w:r>
+        <w:rPr>
+          <w:rFonts w:ascii="Arial" w:eastAsia="Tahoma" w:hAnsi="Arial" w:cs="Arial"/>
+        </w:rPr>
+        <w:t>!=</w:t>
+      </w:r>
+      <w:proofErr w:type="gramEnd"/>
+      <w:r>
+        <w:rPr>
+          <w:rFonts w:ascii="Arial" w:eastAsia="Tahoma" w:hAnsi="Arial" w:cs="Arial"/>
+        </w:rPr>
+        <w:t>null</w:t>
       </w:r>
       <w:r>
         <w:rPr>
@@ -4995,6 +5210,7 @@
               <w:t>_{</w:t>
             </w:r>
             <w:proofErr w:type="spellStart"/>
+            <w:proofErr w:type="gramStart"/>
             <w:r>
               <w:rPr>
                 <w:rFonts w:ascii="Arial" w:eastAsia="Tahoma" w:hAnsi="Arial" w:cs="Arial"/>
@@ -5006,7 +5222,14 @@
               <w:rPr>
                 <w:rFonts w:ascii="Arial" w:eastAsia="Tahoma" w:hAnsi="Arial" w:cs="Arial"/>
               </w:rPr>
-              <w:t>!=null}&gt;&gt;</w:t>
+              <w:t>!=</w:t>
+            </w:r>
+            <w:proofErr w:type="gramEnd"/>
+            <w:r>
+              <w:rPr>
+                <w:rFonts w:ascii="Arial" w:eastAsia="Tahoma" w:hAnsi="Arial" w:cs="Arial"/>
+              </w:rPr>
+              <w:t>null}&gt;&gt;</w:t>
             </w:r>
           </w:p>
         </w:tc>
@@ -5220,6 +5443,7 @@
               <w:t>_{</w:t>
             </w:r>
             <w:proofErr w:type="spellStart"/>
+            <w:proofErr w:type="gramStart"/>
             <w:r>
               <w:rPr>
                 <w:rFonts w:ascii="Arial" w:eastAsia="Tahoma" w:hAnsi="Arial" w:cs="Arial"/>
@@ -5231,7 +5455,14 @@
               <w:rPr>
                 <w:rFonts w:ascii="Arial" w:eastAsia="Tahoma" w:hAnsi="Arial" w:cs="Arial"/>
               </w:rPr>
-              <w:t>!=null}&gt;&gt;</w:t>
+              <w:t>!=</w:t>
+            </w:r>
+            <w:proofErr w:type="gramEnd"/>
+            <w:r>
+              <w:rPr>
+                <w:rFonts w:ascii="Arial" w:eastAsia="Tahoma" w:hAnsi="Arial" w:cs="Arial"/>
+              </w:rPr>
+              <w:t>null}&gt;&gt;</w:t>
             </w:r>
           </w:p>
         </w:tc>
@@ -5262,11 +5493,19 @@
                 <w:rFonts w:ascii="Arial" w:eastAsia="Tahoma" w:hAnsi="Arial" w:cs="Arial"/>
               </w:rPr>
             </w:pPr>
-            <w:r>
-              <w:rPr>
-                <w:rFonts w:ascii="Arial" w:hAnsi="Arial"/>
-              </w:rPr>
-              <w:t xml:space="preserve">A </w:t>
+            <w:proofErr w:type="gramStart"/>
+            <w:r>
+              <w:rPr>
+                <w:rFonts w:ascii="Arial" w:hAnsi="Arial"/>
+              </w:rPr>
+              <w:t>A</w:t>
+            </w:r>
+            <w:proofErr w:type="gramEnd"/>
+            <w:r>
+              <w:rPr>
+                <w:rFonts w:ascii="Arial" w:hAnsi="Arial"/>
+              </w:rPr>
+              <w:t xml:space="preserve"> </w:t>
             </w:r>
             <w:proofErr w:type="spellStart"/>
             <w:r>
@@ -5548,6 +5787,7 @@
               <w:t>_{</w:t>
             </w:r>
             <w:proofErr w:type="spellStart"/>
+            <w:proofErr w:type="gramStart"/>
             <w:r>
               <w:rPr>
                 <w:rFonts w:ascii="Arial" w:eastAsia="Tahoma" w:hAnsi="Arial" w:cs="Arial"/>
@@ -5559,7 +5799,14 @@
               <w:rPr>
                 <w:rFonts w:ascii="Arial" w:eastAsia="Tahoma" w:hAnsi="Arial" w:cs="Arial"/>
               </w:rPr>
-              <w:t>!=null}&gt;&gt;</w:t>
+              <w:t>!=</w:t>
+            </w:r>
+            <w:proofErr w:type="gramEnd"/>
+            <w:r>
+              <w:rPr>
+                <w:rFonts w:ascii="Arial" w:eastAsia="Tahoma" w:hAnsi="Arial" w:cs="Arial"/>
+              </w:rPr>
+              <w:t>null}&gt;&gt;</w:t>
             </w:r>
           </w:p>
         </w:tc>
@@ -5590,11 +5837,19 @@
                 <w:rFonts w:ascii="Arial" w:eastAsia="Tahoma" w:hAnsi="Arial" w:cs="Arial"/>
               </w:rPr>
             </w:pPr>
-            <w:r>
-              <w:rPr>
-                <w:rFonts w:ascii="Arial" w:hAnsi="Arial"/>
-              </w:rPr>
-              <w:t xml:space="preserve">A </w:t>
+            <w:proofErr w:type="gramStart"/>
+            <w:r>
+              <w:rPr>
+                <w:rFonts w:ascii="Arial" w:hAnsi="Arial"/>
+              </w:rPr>
+              <w:t>A</w:t>
+            </w:r>
+            <w:proofErr w:type="gramEnd"/>
+            <w:r>
+              <w:rPr>
+                <w:rFonts w:ascii="Arial" w:hAnsi="Arial"/>
+              </w:rPr>
+              <w:t xml:space="preserve"> </w:t>
             </w:r>
             <w:proofErr w:type="spellStart"/>
             <w:r>
@@ -5847,6 +6102,7 @@
               <w:t>cr</w:t>
             </w:r>
             <w:proofErr w:type="spellEnd"/>
+            <w:proofErr w:type="gramStart"/>
             <w:r>
               <w:rPr>
                 <w:rFonts w:ascii="Arial" w:eastAsia="Tahoma" w:hAnsi="Arial" w:cs="Arial"/>
@@ -5861,6 +6117,7 @@
               <w:t>permissionGranted</w:t>
             </w:r>
             <w:proofErr w:type="spellEnd"/>
+            <w:proofErr w:type="gramEnd"/>
             <w:r>
               <w:rPr>
                 <w:rFonts w:ascii="Arial" w:eastAsia="Tahoma" w:hAnsi="Arial" w:cs="Arial"/>
@@ -5896,11 +6153,19 @@
                 <w:rFonts w:ascii="Arial" w:eastAsia="Tahoma" w:hAnsi="Arial" w:cs="Arial"/>
               </w:rPr>
             </w:pPr>
-            <w:r>
-              <w:rPr>
-                <w:rFonts w:ascii="Arial" w:hAnsi="Arial"/>
-              </w:rPr>
-              <w:t xml:space="preserve">A </w:t>
+            <w:proofErr w:type="gramStart"/>
+            <w:r>
+              <w:rPr>
+                <w:rFonts w:ascii="Arial" w:hAnsi="Arial"/>
+              </w:rPr>
+              <w:t>A</w:t>
+            </w:r>
+            <w:proofErr w:type="gramEnd"/>
+            <w:r>
+              <w:rPr>
+                <w:rFonts w:ascii="Arial" w:hAnsi="Arial"/>
+              </w:rPr>
+              <w:t xml:space="preserve"> </w:t>
             </w:r>
             <w:proofErr w:type="spellStart"/>
             <w:r>
@@ -6411,6 +6676,7 @@
               <w:t>_{</w:t>
             </w:r>
             <w:proofErr w:type="spellStart"/>
+            <w:proofErr w:type="gramStart"/>
             <w:r>
               <w:rPr>
                 <w:rFonts w:ascii="Arial" w:eastAsia="Tahoma" w:hAnsi="Arial" w:cs="Arial"/>
@@ -6422,7 +6688,14 @@
               <w:rPr>
                 <w:rFonts w:ascii="Arial" w:eastAsia="Tahoma" w:hAnsi="Arial" w:cs="Arial"/>
               </w:rPr>
-              <w:t>!=null}&gt;&gt;</w:t>
+              <w:t>!=</w:t>
+            </w:r>
+            <w:proofErr w:type="gramEnd"/>
+            <w:r>
+              <w:rPr>
+                <w:rFonts w:ascii="Arial" w:eastAsia="Tahoma" w:hAnsi="Arial" w:cs="Arial"/>
+              </w:rPr>
+              <w:t>null}&gt;&gt;</w:t>
             </w:r>
           </w:p>
         </w:tc>
@@ -6453,11 +6726,19 @@
                 <w:rFonts w:ascii="Arial" w:eastAsia="Tahoma" w:hAnsi="Arial" w:cs="Arial"/>
               </w:rPr>
             </w:pPr>
-            <w:r>
-              <w:rPr>
-                <w:rFonts w:ascii="Arial" w:hAnsi="Arial"/>
-              </w:rPr>
-              <w:t xml:space="preserve">A </w:t>
+            <w:proofErr w:type="gramStart"/>
+            <w:r>
+              <w:rPr>
+                <w:rFonts w:ascii="Arial" w:hAnsi="Arial"/>
+              </w:rPr>
+              <w:t>A</w:t>
+            </w:r>
+            <w:proofErr w:type="gramEnd"/>
+            <w:r>
+              <w:rPr>
+                <w:rFonts w:ascii="Arial" w:hAnsi="Arial"/>
+              </w:rPr>
+              <w:t xml:space="preserve"> </w:t>
             </w:r>
             <w:proofErr w:type="spellStart"/>
             <w:r>
@@ -6961,11 +7242,19 @@
                 <w:rFonts w:ascii="Arial" w:eastAsia="Tahoma" w:hAnsi="Arial" w:cs="Arial"/>
               </w:rPr>
             </w:pPr>
-            <w:r>
-              <w:rPr>
-                <w:rFonts w:ascii="Arial" w:hAnsi="Arial"/>
-              </w:rPr>
-              <w:t xml:space="preserve">A </w:t>
+            <w:proofErr w:type="gramStart"/>
+            <w:r>
+              <w:rPr>
+                <w:rFonts w:ascii="Arial" w:hAnsi="Arial"/>
+              </w:rPr>
+              <w:t>A</w:t>
+            </w:r>
+            <w:proofErr w:type="gramEnd"/>
+            <w:r>
+              <w:rPr>
+                <w:rFonts w:ascii="Arial" w:hAnsi="Arial"/>
+              </w:rPr>
+              <w:t xml:space="preserve"> </w:t>
             </w:r>
             <w:proofErr w:type="spellStart"/>
             <w:r>
@@ -7084,9 +7373,17 @@
               <w:rPr>
                 <w:rFonts w:ascii="Arial" w:hAnsi="Arial" w:cs="Arial"/>
               </w:rPr>
-              <w:t>&lt;&lt;cs_{</w:t>
-            </w:r>
-            <w:proofErr w:type="spellStart"/>
+              <w:t>&lt;&lt;cs</w:t>
+            </w:r>
+            <w:proofErr w:type="gramStart"/>
+            <w:r>
+              <w:rPr>
+                <w:rFonts w:ascii="Arial" w:hAnsi="Arial" w:cs="Arial"/>
+              </w:rPr>
+              <w:t>_{</w:t>
+            </w:r>
+            <w:proofErr w:type="spellStart"/>
+            <w:proofErr w:type="gramEnd"/>
             <w:r>
               <w:rPr>
                 <w:rFonts w:ascii="Arial" w:hAnsi="Arial" w:cs="Arial"/>
@@ -7243,6 +7540,7 @@
               <w:t>cr</w:t>
             </w:r>
             <w:proofErr w:type="spellEnd"/>
+            <w:proofErr w:type="gramStart"/>
             <w:r>
               <w:rPr>
                 <w:rFonts w:ascii="Arial" w:eastAsia="Tahoma" w:hAnsi="Arial" w:cs="Arial"/>
@@ -7250,6 +7548,7 @@
               <w:t>_{</w:t>
             </w:r>
             <w:proofErr w:type="spellStart"/>
+            <w:proofErr w:type="gramEnd"/>
             <w:r>
               <w:rPr>
                 <w:rFonts w:ascii="Arial" w:eastAsia="Tahoma" w:hAnsi="Arial" w:cs="Arial"/>
@@ -8730,7 +9029,7 @@
       </w:pPr>
     </w:p>
     <w:sectPr>
-      <w:footerReference w:type="default" r:id="rId13"/>
+      <w:footerReference w:type="default" r:id="rId14"/>
       <w:pgSz w:w="11906" w:h="16838"/>
       <w:pgMar w:top="1440" w:right="1440" w:bottom="1440" w:left="1440" w:header="680" w:footer="737" w:gutter="0"/>
       <w:cols w:space="708"/>
@@ -8741,7 +9040,7 @@
 </file>
 
 <file path=word/endnotes.xml><?xml version="1.0" encoding="utf-8"?>
-<w:endnotes xmlns:wpc="http://schemas.microsoft.com/office/word/2010/wordprocessingCanvas" xmlns:cx="http://schemas.microsoft.com/office/drawing/2014/chartex" xmlns:cx1="http://schemas.microsoft.com/office/drawing/2015/9/8/chartex" xmlns:cx2="http://schemas.microsoft.com/office/drawing/2015/10/21/chartex" xmlns:cx3="http://schemas.microsoft.com/office/drawing/2016/5/9/chartex" xmlns:cx4="http://schemas.microsoft.com/office/drawing/2016/5/10/chartex" xmlns:cx5="http://schemas.microsoft.com/office/drawing/2016/5/11/chartex" xmlns:cx6="http://schemas.microsoft.com/office/drawing/2016/5/12/chartex" xmlns:cx7="http://schemas.microsoft.com/office/drawing/2016/5/13/chartex" xmlns:cx8="http://schemas.microsoft.com/office/drawing/2016/5/14/chartex" xmlns:mc="http://schemas.openxmlformats.org/markup-compatibility/2006" xmlns:aink="http://schemas.microsoft.com/office/drawing/2016/ink" xmlns:am3d="http://schemas.microsoft.com/office/drawing/2017/model3d" xmlns:o="urn:schemas-microsoft-com:office:office" xmlns:oel="http://schemas.microsoft.com/office/2019/extlst" xmlns:r="http://schemas.openxmlformats.org/officeDocument/2006/relationships" xmlns:m="http://schemas.openxmlformats.org/officeDocument/2006/math" xmlns:v="urn:schemas-microsoft-com:vml" xmlns:wp14="http://schemas.microsoft.com/office/word/2010/wordprocessingDrawing" xmlns:wp="http://schemas.openxmlformats.org/drawingml/2006/wordprocessingDrawing" xmlns:w10="urn:schemas-microsoft-com:office:word" xmlns:w="http://schemas.openxmlformats.org/wordprocessingml/2006/main" xmlns:w14="http://schemas.microsoft.com/office/word/2010/wordml" xmlns:w15="http://schemas.microsoft.com/office/word/2012/wordml" xmlns:w16cex="http://schemas.microsoft.com/office/word/2018/wordml/cex" xmlns:w16cid="http://schemas.microsoft.com/office/word/2016/wordml/cid" xmlns:w16="http://schemas.microsoft.com/office/word/2018/wordml" xmlns:w16du="http://schemas.microsoft.com/office/word/2023/wordml/word16du" xmlns:w16sdtdh="http://schemas.microsoft.com/office/word/2020/wordml/sdtdatahash" xmlns:w16se="http://schemas.microsoft.com/office/word/2015/wordml/symex" xmlns:wpg="http://schemas.microsoft.com/office/word/2010/wordprocessingGroup" xmlns:wpi="http://schemas.microsoft.com/office/word/2010/wordprocessingInk" xmlns:wne="http://schemas.microsoft.com/office/word/2006/wordml" xmlns:wps="http://schemas.microsoft.com/office/word/2010/wordprocessingShape" mc:Ignorable="w14 w15 w16se w16cid w16 w16cex w16sdtdh w16du wp14">
+<w:endnotes xmlns:wpc="http://schemas.microsoft.com/office/word/2010/wordprocessingCanvas" xmlns:cx="http://schemas.microsoft.com/office/drawing/2014/chartex" xmlns:cx1="http://schemas.microsoft.com/office/drawing/2015/9/8/chartex" xmlns:cx2="http://schemas.microsoft.com/office/drawing/2015/10/21/chartex" xmlns:cx3="http://schemas.microsoft.com/office/drawing/2016/5/9/chartex" xmlns:cx4="http://schemas.microsoft.com/office/drawing/2016/5/10/chartex" xmlns:cx5="http://schemas.microsoft.com/office/drawing/2016/5/11/chartex" xmlns:cx6="http://schemas.microsoft.com/office/drawing/2016/5/12/chartex" xmlns:cx7="http://schemas.microsoft.com/office/drawing/2016/5/13/chartex" xmlns:cx8="http://schemas.microsoft.com/office/drawing/2016/5/14/chartex" xmlns:mc="http://schemas.openxmlformats.org/markup-compatibility/2006" xmlns:aink="http://schemas.microsoft.com/office/drawing/2016/ink" xmlns:am3d="http://schemas.microsoft.com/office/drawing/2017/model3d" xmlns:o="urn:schemas-microsoft-com:office:office" xmlns:oel="http://schemas.microsoft.com/office/2019/extlst" xmlns:r="http://schemas.openxmlformats.org/officeDocument/2006/relationships" xmlns:m="http://schemas.openxmlformats.org/officeDocument/2006/math" xmlns:v="urn:schemas-microsoft-com:vml" xmlns:wp14="http://schemas.microsoft.com/office/word/2010/wordprocessingDrawing" xmlns:wp="http://schemas.openxmlformats.org/drawingml/2006/wordprocessingDrawing" xmlns:w10="urn:schemas-microsoft-com:office:word" xmlns:w="http://schemas.openxmlformats.org/wordprocessingml/2006/main" xmlns:w14="http://schemas.microsoft.com/office/word/2010/wordml" xmlns:w15="http://schemas.microsoft.com/office/word/2012/wordml" xmlns:w16cex="http://schemas.microsoft.com/office/word/2018/wordml/cex" xmlns:w16cid="http://schemas.microsoft.com/office/word/2016/wordml/cid" xmlns:w16="http://schemas.microsoft.com/office/word/2018/wordml" xmlns:w16du="http://schemas.microsoft.com/office/word/2023/wordml/word16du" xmlns:w16sdtdh="http://schemas.microsoft.com/office/word/2020/wordml/sdtdatahash" xmlns:w16sdtfl="http://schemas.microsoft.com/office/word/2024/wordml/sdtformatlock" xmlns:w16se="http://schemas.microsoft.com/office/word/2015/wordml/symex" xmlns:wpg="http://schemas.microsoft.com/office/word/2010/wordprocessingGroup" xmlns:wpi="http://schemas.microsoft.com/office/word/2010/wordprocessingInk" xmlns:wne="http://schemas.microsoft.com/office/word/2006/wordml" xmlns:wps="http://schemas.microsoft.com/office/word/2010/wordprocessingShape" mc:Ignorable="w14 w15 w16se w16cid w16 w16cex w16sdtdh w16sdtfl w16du wp14">
   <w:endnote w:type="separator" w:id="-1">
     <w:p>
       <w:r>
@@ -8760,7 +9059,7 @@
 </file>
 
 <file path=word/footer1.xml><?xml version="1.0" encoding="utf-8"?>
-<w:ftr xmlns:wpc="http://schemas.microsoft.com/office/word/2010/wordprocessingCanvas" xmlns:cx="http://schemas.microsoft.com/office/drawing/2014/chartex" xmlns:cx1="http://schemas.microsoft.com/office/drawing/2015/9/8/chartex" xmlns:cx2="http://schemas.microsoft.com/office/drawing/2015/10/21/chartex" xmlns:cx3="http://schemas.microsoft.com/office/drawing/2016/5/9/chartex" xmlns:cx4="http://schemas.microsoft.com/office/drawing/2016/5/10/chartex" xmlns:cx5="http://schemas.microsoft.com/office/drawing/2016/5/11/chartex" xmlns:cx6="http://schemas.microsoft.com/office/drawing/2016/5/12/chartex" xmlns:cx7="http://schemas.microsoft.com/office/drawing/2016/5/13/chartex" xmlns:cx8="http://schemas.microsoft.com/office/drawing/2016/5/14/chartex" xmlns:mc="http://schemas.openxmlformats.org/markup-compatibility/2006" xmlns:aink="http://schemas.microsoft.com/office/drawing/2016/ink" xmlns:am3d="http://schemas.microsoft.com/office/drawing/2017/model3d" xmlns:o="urn:schemas-microsoft-com:office:office" xmlns:oel="http://schemas.microsoft.com/office/2019/extlst" xmlns:r="http://schemas.openxmlformats.org/officeDocument/2006/relationships" xmlns:m="http://schemas.openxmlformats.org/officeDocument/2006/math" xmlns:v="urn:schemas-microsoft-com:vml" xmlns:wp14="http://schemas.microsoft.com/office/word/2010/wordprocessingDrawing" xmlns:wp="http://schemas.openxmlformats.org/drawingml/2006/wordprocessingDrawing" xmlns:w10="urn:schemas-microsoft-com:office:word" xmlns:w="http://schemas.openxmlformats.org/wordprocessingml/2006/main" xmlns:w14="http://schemas.microsoft.com/office/word/2010/wordml" xmlns:w15="http://schemas.microsoft.com/office/word/2012/wordml" xmlns:w16cex="http://schemas.microsoft.com/office/word/2018/wordml/cex" xmlns:w16cid="http://schemas.microsoft.com/office/word/2016/wordml/cid" xmlns:w16="http://schemas.microsoft.com/office/word/2018/wordml" xmlns:w16du="http://schemas.microsoft.com/office/word/2023/wordml/word16du" xmlns:w16sdtdh="http://schemas.microsoft.com/office/word/2020/wordml/sdtdatahash" xmlns:w16se="http://schemas.microsoft.com/office/word/2015/wordml/symex" xmlns:wpg="http://schemas.microsoft.com/office/word/2010/wordprocessingGroup" xmlns:wpi="http://schemas.microsoft.com/office/word/2010/wordprocessingInk" xmlns:wne="http://schemas.microsoft.com/office/word/2006/wordml" xmlns:wps="http://schemas.microsoft.com/office/word/2010/wordprocessingShape" mc:Ignorable="w14 w15 w16se w16cid w16 w16cex w16sdtdh w16du wp14">
+<w:ftr xmlns:wpc="http://schemas.microsoft.com/office/word/2010/wordprocessingCanvas" xmlns:cx="http://schemas.microsoft.com/office/drawing/2014/chartex" xmlns:cx1="http://schemas.microsoft.com/office/drawing/2015/9/8/chartex" xmlns:cx2="http://schemas.microsoft.com/office/drawing/2015/10/21/chartex" xmlns:cx3="http://schemas.microsoft.com/office/drawing/2016/5/9/chartex" xmlns:cx4="http://schemas.microsoft.com/office/drawing/2016/5/10/chartex" xmlns:cx5="http://schemas.microsoft.com/office/drawing/2016/5/11/chartex" xmlns:cx6="http://schemas.microsoft.com/office/drawing/2016/5/12/chartex" xmlns:cx7="http://schemas.microsoft.com/office/drawing/2016/5/13/chartex" xmlns:cx8="http://schemas.microsoft.com/office/drawing/2016/5/14/chartex" xmlns:mc="http://schemas.openxmlformats.org/markup-compatibility/2006" xmlns:aink="http://schemas.microsoft.com/office/drawing/2016/ink" xmlns:am3d="http://schemas.microsoft.com/office/drawing/2017/model3d" xmlns:o="urn:schemas-microsoft-com:office:office" xmlns:oel="http://schemas.microsoft.com/office/2019/extlst" xmlns:r="http://schemas.openxmlformats.org/officeDocument/2006/relationships" xmlns:m="http://schemas.openxmlformats.org/officeDocument/2006/math" xmlns:v="urn:schemas-microsoft-com:vml" xmlns:wp14="http://schemas.microsoft.com/office/word/2010/wordprocessingDrawing" xmlns:wp="http://schemas.openxmlformats.org/drawingml/2006/wordprocessingDrawing" xmlns:w10="urn:schemas-microsoft-com:office:word" xmlns:w="http://schemas.openxmlformats.org/wordprocessingml/2006/main" xmlns:w14="http://schemas.microsoft.com/office/word/2010/wordml" xmlns:w15="http://schemas.microsoft.com/office/word/2012/wordml" xmlns:w16cex="http://schemas.microsoft.com/office/word/2018/wordml/cex" xmlns:w16cid="http://schemas.microsoft.com/office/word/2016/wordml/cid" xmlns:w16="http://schemas.microsoft.com/office/word/2018/wordml" xmlns:w16du="http://schemas.microsoft.com/office/word/2023/wordml/word16du" xmlns:w16sdtdh="http://schemas.microsoft.com/office/word/2020/wordml/sdtdatahash" xmlns:w16sdtfl="http://schemas.microsoft.com/office/word/2024/wordml/sdtformatlock" xmlns:w16se="http://schemas.microsoft.com/office/word/2015/wordml/symex" xmlns:wpg="http://schemas.microsoft.com/office/word/2010/wordprocessingGroup" xmlns:wpi="http://schemas.microsoft.com/office/word/2010/wordprocessingInk" xmlns:wne="http://schemas.microsoft.com/office/word/2006/wordml" xmlns:wps="http://schemas.microsoft.com/office/word/2010/wordprocessingShape" mc:Ignorable="w14 w15 w16se w16cid w16 w16cex w16sdtdh w16sdtfl w16du wp14">
   <w:p>
     <w:pPr>
       <w:pStyle w:val="Footer"/>
@@ -8776,7 +9075,16 @@
         <w:sz w:val="16"/>
         <w:szCs w:val="16"/>
       </w:rPr>
-      <w:t>Courts and Tribunals Service Centre Telephone: 0300 123 7050 (Monday to Friday, 9am to 5pm)</w:t>
+      <w:t>Courts and Tribunals Service Centre Telephone: 0300 123 7050 (Monday to Friday, 9am to 5pm</w:t>
+    </w:r>
+    <w:proofErr w:type="gramStart"/>
+    <w:r>
+      <w:rPr>
+        <w:rFonts w:ascii="Arial" w:hAnsi="Arial" w:cs="Arial"/>
+        <w:sz w:val="16"/>
+        <w:szCs w:val="16"/>
+      </w:rPr>
+      <w:t>)</w:t>
     </w:r>
     <w:r>
       <w:rPr>
@@ -8792,7 +9100,16 @@
         <w:sz w:val="16"/>
         <w:szCs w:val="16"/>
       </w:rPr>
-      <w:t>Call charges: www.gov.uk/call-charge</w:t>
+      <w:t>Call</w:t>
+    </w:r>
+    <w:proofErr w:type="gramEnd"/>
+    <w:r>
+      <w:rPr>
+        <w:rFonts w:ascii="Arial" w:hAnsi="Arial" w:cs="Arial"/>
+        <w:sz w:val="16"/>
+        <w:szCs w:val="16"/>
+      </w:rPr>
+      <w:t xml:space="preserve"> charges: www.gov.uk/call-charge</w:t>
     </w:r>
     <w:r>
       <w:rPr>
@@ -8807,7 +9124,7 @@
 </file>
 
 <file path=word/footnotes.xml><?xml version="1.0" encoding="utf-8"?>
-<w:footnotes xmlns:wpc="http://schemas.microsoft.com/office/word/2010/wordprocessingCanvas" xmlns:cx="http://schemas.microsoft.com/office/drawing/2014/chartex" xmlns:cx1="http://schemas.microsoft.com/office/drawing/2015/9/8/chartex" xmlns:cx2="http://schemas.microsoft.com/office/drawing/2015/10/21/chartex" xmlns:cx3="http://schemas.microsoft.com/office/drawing/2016/5/9/chartex" xmlns:cx4="http://schemas.microsoft.com/office/drawing/2016/5/10/chartex" xmlns:cx5="http://schemas.microsoft.com/office/drawing/2016/5/11/chartex" xmlns:cx6="http://schemas.microsoft.com/office/drawing/2016/5/12/chartex" xmlns:cx7="http://schemas.microsoft.com/office/drawing/2016/5/13/chartex" xmlns:cx8="http://schemas.microsoft.com/office/drawing/2016/5/14/chartex" xmlns:mc="http://schemas.openxmlformats.org/markup-compatibility/2006" xmlns:aink="http://schemas.microsoft.com/office/drawing/2016/ink" xmlns:am3d="http://schemas.microsoft.com/office/drawing/2017/model3d" xmlns:o="urn:schemas-microsoft-com:office:office" xmlns:oel="http://schemas.microsoft.com/office/2019/extlst" xmlns:r="http://schemas.openxmlformats.org/officeDocument/2006/relationships" xmlns:m="http://schemas.openxmlformats.org/officeDocument/2006/math" xmlns:v="urn:schemas-microsoft-com:vml" xmlns:wp14="http://schemas.microsoft.com/office/word/2010/wordprocessingDrawing" xmlns:wp="http://schemas.openxmlformats.org/drawingml/2006/wordprocessingDrawing" xmlns:w10="urn:schemas-microsoft-com:office:word" xmlns:w="http://schemas.openxmlformats.org/wordprocessingml/2006/main" xmlns:w14="http://schemas.microsoft.com/office/word/2010/wordml" xmlns:w15="http://schemas.microsoft.com/office/word/2012/wordml" xmlns:w16cex="http://schemas.microsoft.com/office/word/2018/wordml/cex" xmlns:w16cid="http://schemas.microsoft.com/office/word/2016/wordml/cid" xmlns:w16="http://schemas.microsoft.com/office/word/2018/wordml" xmlns:w16du="http://schemas.microsoft.com/office/word/2023/wordml/word16du" xmlns:w16sdtdh="http://schemas.microsoft.com/office/word/2020/wordml/sdtdatahash" xmlns:w16se="http://schemas.microsoft.com/office/word/2015/wordml/symex" xmlns:wpg="http://schemas.microsoft.com/office/word/2010/wordprocessingGroup" xmlns:wpi="http://schemas.microsoft.com/office/word/2010/wordprocessingInk" xmlns:wne="http://schemas.microsoft.com/office/word/2006/wordml" xmlns:wps="http://schemas.microsoft.com/office/word/2010/wordprocessingShape" mc:Ignorable="w14 w15 w16se w16cid w16 w16cex w16sdtdh w16du wp14">
+<w:footnotes xmlns:wpc="http://schemas.microsoft.com/office/word/2010/wordprocessingCanvas" xmlns:cx="http://schemas.microsoft.com/office/drawing/2014/chartex" xmlns:cx1="http://schemas.microsoft.com/office/drawing/2015/9/8/chartex" xmlns:cx2="http://schemas.microsoft.com/office/drawing/2015/10/21/chartex" xmlns:cx3="http://schemas.microsoft.com/office/drawing/2016/5/9/chartex" xmlns:cx4="http://schemas.microsoft.com/office/drawing/2016/5/10/chartex" xmlns:cx5="http://schemas.microsoft.com/office/drawing/2016/5/11/chartex" xmlns:cx6="http://schemas.microsoft.com/office/drawing/2016/5/12/chartex" xmlns:cx7="http://schemas.microsoft.com/office/drawing/2016/5/13/chartex" xmlns:cx8="http://schemas.microsoft.com/office/drawing/2016/5/14/chartex" xmlns:mc="http://schemas.openxmlformats.org/markup-compatibility/2006" xmlns:aink="http://schemas.microsoft.com/office/drawing/2016/ink" xmlns:am3d="http://schemas.microsoft.com/office/drawing/2017/model3d" xmlns:o="urn:schemas-microsoft-com:office:office" xmlns:oel="http://schemas.microsoft.com/office/2019/extlst" xmlns:r="http://schemas.openxmlformats.org/officeDocument/2006/relationships" xmlns:m="http://schemas.openxmlformats.org/officeDocument/2006/math" xmlns:v="urn:schemas-microsoft-com:vml" xmlns:wp14="http://schemas.microsoft.com/office/word/2010/wordprocessingDrawing" xmlns:wp="http://schemas.openxmlformats.org/drawingml/2006/wordprocessingDrawing" xmlns:w10="urn:schemas-microsoft-com:office:word" xmlns:w="http://schemas.openxmlformats.org/wordprocessingml/2006/main" xmlns:w14="http://schemas.microsoft.com/office/word/2010/wordml" xmlns:w15="http://schemas.microsoft.com/office/word/2012/wordml" xmlns:w16cex="http://schemas.microsoft.com/office/word/2018/wordml/cex" xmlns:w16cid="http://schemas.microsoft.com/office/word/2016/wordml/cid" xmlns:w16="http://schemas.microsoft.com/office/word/2018/wordml" xmlns:w16du="http://schemas.microsoft.com/office/word/2023/wordml/word16du" xmlns:w16sdtdh="http://schemas.microsoft.com/office/word/2020/wordml/sdtdatahash" xmlns:w16sdtfl="http://schemas.microsoft.com/office/word/2024/wordml/sdtformatlock" xmlns:w16se="http://schemas.microsoft.com/office/word/2015/wordml/symex" xmlns:wpg="http://schemas.microsoft.com/office/word/2010/wordprocessingGroup" xmlns:wpi="http://schemas.microsoft.com/office/word/2010/wordprocessingInk" xmlns:wne="http://schemas.microsoft.com/office/word/2006/wordml" xmlns:wps="http://schemas.microsoft.com/office/word/2010/wordprocessingShape" mc:Ignorable="w14 w15 w16se w16cid w16 w16cex w16sdtdh w16sdtfl w16du wp14">
   <w:footnote w:type="separator" w:id="-1">
     <w:p>
       <w:r>
@@ -8826,7 +9143,7 @@
 </file>
 
 <file path=word/numbering.xml><?xml version="1.0" encoding="utf-8"?>
-<w:numbering xmlns:wpc="http://schemas.microsoft.com/office/word/2010/wordprocessingCanvas" xmlns:cx="http://schemas.microsoft.com/office/drawing/2014/chartex" xmlns:cx1="http://schemas.microsoft.com/office/drawing/2015/9/8/chartex" xmlns:cx2="http://schemas.microsoft.com/office/drawing/2015/10/21/chartex" xmlns:cx3="http://schemas.microsoft.com/office/drawing/2016/5/9/chartex" xmlns:cx4="http://schemas.microsoft.com/office/drawing/2016/5/10/chartex" xmlns:cx5="http://schemas.microsoft.com/office/drawing/2016/5/11/chartex" xmlns:cx6="http://schemas.microsoft.com/office/drawing/2016/5/12/chartex" xmlns:cx7="http://schemas.microsoft.com/office/drawing/2016/5/13/chartex" xmlns:cx8="http://schemas.microsoft.com/office/drawing/2016/5/14/chartex" xmlns:mc="http://schemas.openxmlformats.org/markup-compatibility/2006" xmlns:aink="http://schemas.microsoft.com/office/drawing/2016/ink" xmlns:am3d="http://schemas.microsoft.com/office/drawing/2017/model3d" xmlns:o="urn:schemas-microsoft-com:office:office" xmlns:oel="http://schemas.microsoft.com/office/2019/extlst" xmlns:r="http://schemas.openxmlformats.org/officeDocument/2006/relationships" xmlns:m="http://schemas.openxmlformats.org/officeDocument/2006/math" xmlns:v="urn:schemas-microsoft-com:vml" xmlns:wp14="http://schemas.microsoft.com/office/word/2010/wordprocessingDrawing" xmlns:wp="http://schemas.openxmlformats.org/drawingml/2006/wordprocessingDrawing" xmlns:w10="urn:schemas-microsoft-com:office:word" xmlns:w="http://schemas.openxmlformats.org/wordprocessingml/2006/main" xmlns:w14="http://schemas.microsoft.com/office/word/2010/wordml" xmlns:w15="http://schemas.microsoft.com/office/word/2012/wordml" xmlns:w16cex="http://schemas.microsoft.com/office/word/2018/wordml/cex" xmlns:w16cid="http://schemas.microsoft.com/office/word/2016/wordml/cid" xmlns:w16="http://schemas.microsoft.com/office/word/2018/wordml" xmlns:w16du="http://schemas.microsoft.com/office/word/2023/wordml/word16du" xmlns:w16sdtdh="http://schemas.microsoft.com/office/word/2020/wordml/sdtdatahash" xmlns:w16se="http://schemas.microsoft.com/office/word/2015/wordml/symex" xmlns:wpg="http://schemas.microsoft.com/office/word/2010/wordprocessingGroup" xmlns:wpi="http://schemas.microsoft.com/office/word/2010/wordprocessingInk" xmlns:wne="http://schemas.microsoft.com/office/word/2006/wordml" xmlns:wps="http://schemas.microsoft.com/office/word/2010/wordprocessingShape" mc:Ignorable="w14 w15 w16se w16cid w16 w16cex w16sdtdh w16du wp14">
+<w:numbering xmlns:wpc="http://schemas.microsoft.com/office/word/2010/wordprocessingCanvas" xmlns:cx="http://schemas.microsoft.com/office/drawing/2014/chartex" xmlns:cx1="http://schemas.microsoft.com/office/drawing/2015/9/8/chartex" xmlns:cx2="http://schemas.microsoft.com/office/drawing/2015/10/21/chartex" xmlns:cx3="http://schemas.microsoft.com/office/drawing/2016/5/9/chartex" xmlns:cx4="http://schemas.microsoft.com/office/drawing/2016/5/10/chartex" xmlns:cx5="http://schemas.microsoft.com/office/drawing/2016/5/11/chartex" xmlns:cx6="http://schemas.microsoft.com/office/drawing/2016/5/12/chartex" xmlns:cx7="http://schemas.microsoft.com/office/drawing/2016/5/13/chartex" xmlns:cx8="http://schemas.microsoft.com/office/drawing/2016/5/14/chartex" xmlns:mc="http://schemas.openxmlformats.org/markup-compatibility/2006" xmlns:aink="http://schemas.microsoft.com/office/drawing/2016/ink" xmlns:am3d="http://schemas.microsoft.com/office/drawing/2017/model3d" xmlns:o="urn:schemas-microsoft-com:office:office" xmlns:oel="http://schemas.microsoft.com/office/2019/extlst" xmlns:r="http://schemas.openxmlformats.org/officeDocument/2006/relationships" xmlns:m="http://schemas.openxmlformats.org/officeDocument/2006/math" xmlns:v="urn:schemas-microsoft-com:vml" xmlns:wp14="http://schemas.microsoft.com/office/word/2010/wordprocessingDrawing" xmlns:wp="http://schemas.openxmlformats.org/drawingml/2006/wordprocessingDrawing" xmlns:w10="urn:schemas-microsoft-com:office:word" xmlns:w="http://schemas.openxmlformats.org/wordprocessingml/2006/main" xmlns:w14="http://schemas.microsoft.com/office/word/2010/wordml" xmlns:w15="http://schemas.microsoft.com/office/word/2012/wordml" xmlns:w16cex="http://schemas.microsoft.com/office/word/2018/wordml/cex" xmlns:w16cid="http://schemas.microsoft.com/office/word/2016/wordml/cid" xmlns:w16="http://schemas.microsoft.com/office/word/2018/wordml" xmlns:w16du="http://schemas.microsoft.com/office/word/2023/wordml/word16du" xmlns:w16sdtdh="http://schemas.microsoft.com/office/word/2020/wordml/sdtdatahash" xmlns:w16sdtfl="http://schemas.microsoft.com/office/word/2024/wordml/sdtformatlock" xmlns:w16se="http://schemas.microsoft.com/office/word/2015/wordml/symex" xmlns:wpg="http://schemas.microsoft.com/office/word/2010/wordprocessingGroup" xmlns:wpi="http://schemas.microsoft.com/office/word/2010/wordprocessingInk" xmlns:wne="http://schemas.microsoft.com/office/word/2006/wordml" xmlns:wps="http://schemas.microsoft.com/office/word/2010/wordprocessingShape" mc:Ignorable="w14 w15 w16se w16cid w16 w16cex w16sdtdh w16sdtfl w16du wp14">
   <w:abstractNum w:abstractNumId="0" w15:restartNumberingAfterBreak="0">
     <w:nsid w:val="7B8A2DD8"/>
     <w:multiLevelType w:val="multilevel"/>
@@ -8983,7 +9300,7 @@
 </file>
 
 <file path=word/styles.xml><?xml version="1.0" encoding="utf-8"?>
-<w:styles xmlns:mc="http://schemas.openxmlformats.org/markup-compatibility/2006" xmlns:r="http://schemas.openxmlformats.org/officeDocument/2006/relationships" xmlns:w="http://schemas.openxmlformats.org/wordprocessingml/2006/main" xmlns:w14="http://schemas.microsoft.com/office/word/2010/wordml" xmlns:w15="http://schemas.microsoft.com/office/word/2012/wordml" xmlns:w16cex="http://schemas.microsoft.com/office/word/2018/wordml/cex" xmlns:w16cid="http://schemas.microsoft.com/office/word/2016/wordml/cid" xmlns:w16="http://schemas.microsoft.com/office/word/2018/wordml" xmlns:w16du="http://schemas.microsoft.com/office/word/2023/wordml/word16du" xmlns:w16sdtdh="http://schemas.microsoft.com/office/word/2020/wordml/sdtdatahash" xmlns:w16se="http://schemas.microsoft.com/office/word/2015/wordml/symex" mc:Ignorable="w14 w15 w16se w16cid w16 w16cex w16sdtdh w16du">
+<w:styles xmlns:mc="http://schemas.openxmlformats.org/markup-compatibility/2006" xmlns:r="http://schemas.openxmlformats.org/officeDocument/2006/relationships" xmlns:w="http://schemas.openxmlformats.org/wordprocessingml/2006/main" xmlns:w14="http://schemas.microsoft.com/office/word/2010/wordml" xmlns:w15="http://schemas.microsoft.com/office/word/2012/wordml" xmlns:w16cex="http://schemas.microsoft.com/office/word/2018/wordml/cex" xmlns:w16cid="http://schemas.microsoft.com/office/word/2016/wordml/cid" xmlns:w16="http://schemas.microsoft.com/office/word/2018/wordml" xmlns:w16du="http://schemas.microsoft.com/office/word/2023/wordml/word16du" xmlns:w16sdtdh="http://schemas.microsoft.com/office/word/2020/wordml/sdtdatahash" xmlns:w16sdtfl="http://schemas.microsoft.com/office/word/2024/wordml/sdtformatlock" xmlns:w16se="http://schemas.microsoft.com/office/word/2015/wordml/symex" mc:Ignorable="w14 w15 w16se w16cid w16 w16cex w16sdtdh w16sdtfl w16du">
   <w:docDefaults>
     <w:rPrDefault>
       <w:rPr>

</xml_diff>